<commit_message>
Updating the Writeup with the Storage System node.
</commit_message>
<xml_diff>
--- a/assignment1/writeup.docx
+++ b/assignment1/writeup.docx
@@ -69,8 +69,10 @@
       <w:r>
         <w:rPr>
           <w:rFonts w:ascii="Calibri" w:hAnsi="Calibri"/>
+          <w:noProof/>
           <w:sz w:val="32"/>
           <w:szCs w:val="32"/>
+          <w:lang w:eastAsia="en-US"/>
         </w:rPr>
         <w:drawing>
           <wp:inline distT="0" distB="0" distL="0" distR="0" wp14:anchorId="64EFD8E8" wp14:editId="606131B1">
@@ -152,31 +154,8 @@
           <w:numId w:val="2"/>
         </w:numPr>
       </w:pPr>
-      <w:proofErr w:type="spellStart"/>
-      <w:proofErr w:type="gramStart"/>
-      <w:r>
-        <w:t>sendReliableMessage</w:t>
-      </w:r>
-      <w:proofErr w:type="spellEnd"/>
-      <w:proofErr w:type="gramEnd"/>
-      <w:r>
-        <w:t>(</w:t>
-      </w:r>
-      <w:proofErr w:type="spellStart"/>
-      <w:r>
-        <w:t>int</w:t>
-      </w:r>
-      <w:proofErr w:type="spellEnd"/>
-      <w:r>
-        <w:t xml:space="preserve"> </w:t>
-      </w:r>
-      <w:proofErr w:type="spellStart"/>
-      <w:r>
-        <w:t>targetNode</w:t>
-      </w:r>
-      <w:proofErr w:type="spellEnd"/>
-      <w:r>
-        <w:t>, byte[] payload): Sends a message reliably using the underlying unreliable transport.</w:t>
+      <w:r>
+        <w:t>sendReliableMessage(int targetNode, byte[] payload): Sends a message reliably using the underlying unreliable transport.</w:t>
       </w:r>
     </w:p>
     <w:p>
@@ -187,23 +166,8 @@
           <w:numId w:val="2"/>
         </w:numPr>
       </w:pPr>
-      <w:proofErr w:type="spellStart"/>
-      <w:proofErr w:type="gramStart"/>
-      <w:r>
-        <w:t>onReliableMessageReceived</w:t>
-      </w:r>
-      <w:proofErr w:type="spellEnd"/>
-      <w:proofErr w:type="gramEnd"/>
-      <w:r>
-        <w:t>(</w:t>
-      </w:r>
-      <w:proofErr w:type="spellStart"/>
-      <w:r>
-        <w:t>int</w:t>
-      </w:r>
-      <w:proofErr w:type="spellEnd"/>
-      <w:r>
-        <w:t xml:space="preserve"> from, byte[] payload): It’s called when a packet is received (It makes sure to discard duplicates, and properly order the packets)</w:t>
+      <w:r>
+        <w:t>onReliableMessageReceived(int from, byte[] payload): It’s called when a packet is received (It makes sure to discard duplicates, and properly order the packets)</w:t>
       </w:r>
     </w:p>
     <w:p>
@@ -286,39 +250,7 @@
         </w:numPr>
       </w:pPr>
       <w:r>
-        <w:t>Connect: Sent initially to establish the connection. Notice this is a little different from the TCP 3 way handshake (</w:t>
-      </w:r>
-      <w:proofErr w:type="spellStart"/>
-      <w:r>
-        <w:t>syn</w:t>
-      </w:r>
-      <w:proofErr w:type="spellEnd"/>
-      <w:r>
-        <w:t xml:space="preserve">, </w:t>
-      </w:r>
-      <w:proofErr w:type="spellStart"/>
-      <w:r>
-        <w:t>ack</w:t>
-      </w:r>
-      <w:proofErr w:type="spellEnd"/>
-      <w:r>
-        <w:t xml:space="preserve">, </w:t>
-      </w:r>
-      <w:proofErr w:type="spellStart"/>
-      <w:r>
-        <w:t>syn</w:t>
-      </w:r>
-      <w:proofErr w:type="spellEnd"/>
-      <w:r>
-        <w:t>/</w:t>
-      </w:r>
-      <w:proofErr w:type="spellStart"/>
-      <w:r>
-        <w:t>ack</w:t>
-      </w:r>
-      <w:proofErr w:type="spellEnd"/>
-      <w:r>
-        <w:t xml:space="preserve">). </w:t>
+        <w:t xml:space="preserve">Connect: Sent initially to establish the connection. Notice this is a little different from the TCP 3 way handshake (syn, ack, syn/ack). </w:t>
       </w:r>
       <w:r>
         <w:t>We have the connection establishment for mainly handling crashes, 2 scenarios are explained below:</w:t>
@@ -356,11 +288,9 @@
           <w:numId w:val="6"/>
         </w:numPr>
       </w:pPr>
-      <w:proofErr w:type="spellStart"/>
       <w:r>
         <w:t>Ack</w:t>
       </w:r>
-      <w:proofErr w:type="spellEnd"/>
       <w:r>
         <w:t xml:space="preserve">: For each either Data or Connect packet, an ACK is sent. If an ACK is not received within 3 clocks, the packet is retransmitted. </w:t>
       </w:r>
@@ -427,15 +357,7 @@
     </w:p>
     <w:p>
       <w:r>
-        <w:t xml:space="preserve">The method that is called when the connection gets reset is </w:t>
-      </w:r>
-      <w:proofErr w:type="spellStart"/>
-      <w:r>
-        <w:t>onConnectionAborted</w:t>
-      </w:r>
-      <w:proofErr w:type="spellEnd"/>
-      <w:r>
-        <w:t>.</w:t>
+        <w:t>The method that is called when the connection gets reset is onConnectionAborted.</w:t>
       </w:r>
     </w:p>
     <w:p/>
@@ -449,31 +371,7 @@
     </w:p>
     <w:p>
       <w:r>
-        <w:t xml:space="preserve">As mentioned earlier the </w:t>
-      </w:r>
-      <w:proofErr w:type="spellStart"/>
-      <w:r>
-        <w:t>facebook</w:t>
-      </w:r>
-      <w:proofErr w:type="spellEnd"/>
-      <w:r>
-        <w:t xml:space="preserve"> server is a </w:t>
-      </w:r>
-      <w:proofErr w:type="spellStart"/>
-      <w:r>
-        <w:t>RPCNode</w:t>
-      </w:r>
-      <w:proofErr w:type="spellEnd"/>
-      <w:r>
-        <w:t xml:space="preserve"> and implements the following </w:t>
-      </w:r>
-      <w:proofErr w:type="spellStart"/>
-      <w:r>
-        <w:t>rpc</w:t>
-      </w:r>
-      <w:proofErr w:type="spellEnd"/>
-      <w:r>
-        <w:t xml:space="preserve"> calls:</w:t>
+        <w:t>As mentioned earlier the facebook server is a RPCNode and implements the following rpc calls:</w:t>
       </w:r>
     </w:p>
     <w:p>
@@ -484,18 +382,8 @@
           <w:numId w:val="7"/>
         </w:numPr>
       </w:pPr>
-      <w:proofErr w:type="spellStart"/>
-      <w:proofErr w:type="gramStart"/>
-      <w:r>
-        <w:t>create</w:t>
-      </w:r>
-      <w:proofErr w:type="gramEnd"/>
-      <w:r>
-        <w:t>_user</w:t>
-      </w:r>
-      <w:proofErr w:type="spellEnd"/>
-      <w:r>
-        <w:t xml:space="preserve"> &lt;login&gt; &lt;password&gt;</w:t>
+      <w:r>
+        <w:t>create_user &lt;login&gt; &lt;password&gt;</w:t>
       </w:r>
     </w:p>
     <w:p>
@@ -506,13 +394,8 @@
           <w:numId w:val="7"/>
         </w:numPr>
       </w:pPr>
-      <w:proofErr w:type="gramStart"/>
-      <w:r>
-        <w:t>login</w:t>
-      </w:r>
-      <w:proofErr w:type="gramEnd"/>
-      <w:r>
-        <w:t xml:space="preserve"> &lt;login&gt; &lt;password&gt;</w:t>
+      <w:r>
+        <w:t>login &lt;login&gt; &lt;password&gt;</w:t>
       </w:r>
     </w:p>
     <w:p>
@@ -523,13 +406,8 @@
           <w:numId w:val="7"/>
         </w:numPr>
       </w:pPr>
-      <w:proofErr w:type="gramStart"/>
-      <w:r>
-        <w:t>logout</w:t>
-      </w:r>
-      <w:proofErr w:type="gramEnd"/>
-      <w:r>
-        <w:t xml:space="preserve"> &lt;token&gt;</w:t>
+      <w:r>
+        <w:t>logout &lt;token&gt;</w:t>
       </w:r>
     </w:p>
     <w:p>
@@ -540,26 +418,8 @@
           <w:numId w:val="7"/>
         </w:numPr>
       </w:pPr>
-      <w:proofErr w:type="spellStart"/>
-      <w:proofErr w:type="gramStart"/>
-      <w:r>
-        <w:t>add</w:t>
-      </w:r>
-      <w:proofErr w:type="gramEnd"/>
-      <w:r>
-        <w:t>_friend</w:t>
-      </w:r>
-      <w:proofErr w:type="spellEnd"/>
-      <w:r>
-        <w:t xml:space="preserve"> &lt;token&gt; &lt;</w:t>
-      </w:r>
-      <w:proofErr w:type="spellStart"/>
-      <w:r>
-        <w:t>friend_login</w:t>
-      </w:r>
-      <w:proofErr w:type="spellEnd"/>
-      <w:r>
-        <w:t>&gt;</w:t>
+      <w:r>
+        <w:t>add_friend &lt;token&gt; &lt;friend_login&gt;</w:t>
       </w:r>
     </w:p>
     <w:p>
@@ -570,26 +430,8 @@
           <w:numId w:val="7"/>
         </w:numPr>
       </w:pPr>
-      <w:proofErr w:type="spellStart"/>
-      <w:proofErr w:type="gramStart"/>
-      <w:r>
-        <w:t>accept</w:t>
-      </w:r>
-      <w:proofErr w:type="gramEnd"/>
-      <w:r>
-        <w:t>_friend</w:t>
-      </w:r>
-      <w:proofErr w:type="spellEnd"/>
-      <w:r>
-        <w:t xml:space="preserve"> &lt;token&gt; &lt;</w:t>
-      </w:r>
-      <w:proofErr w:type="spellStart"/>
-      <w:r>
-        <w:t>friend_login</w:t>
-      </w:r>
-      <w:proofErr w:type="spellEnd"/>
-      <w:r>
-        <w:t>&gt;</w:t>
+      <w:r>
+        <w:t>accept_friend &lt;token&gt; &lt;friend_login&gt;</w:t>
       </w:r>
     </w:p>
     <w:p>
@@ -600,18 +442,8 @@
           <w:numId w:val="7"/>
         </w:numPr>
       </w:pPr>
-      <w:proofErr w:type="spellStart"/>
-      <w:proofErr w:type="gramStart"/>
-      <w:r>
-        <w:t>write</w:t>
-      </w:r>
-      <w:proofErr w:type="gramEnd"/>
-      <w:r>
-        <w:t>_message_all</w:t>
-      </w:r>
-      <w:proofErr w:type="spellEnd"/>
-      <w:r>
-        <w:t xml:space="preserve"> &lt;token&gt; &lt;message&gt;</w:t>
+      <w:r>
+        <w:t>write_message_all &lt;token&gt; &lt;message&gt;</w:t>
       </w:r>
     </w:p>
     <w:p>
@@ -622,18 +454,8 @@
           <w:numId w:val="7"/>
         </w:numPr>
       </w:pPr>
-      <w:proofErr w:type="spellStart"/>
-      <w:proofErr w:type="gramStart"/>
-      <w:r>
-        <w:t>read</w:t>
-      </w:r>
-      <w:proofErr w:type="gramEnd"/>
-      <w:r>
-        <w:t>_message_all</w:t>
-      </w:r>
-      <w:proofErr w:type="spellEnd"/>
-      <w:r>
-        <w:t xml:space="preserve"> &lt;token&gt;</w:t>
+      <w:r>
+        <w:t>read_message_all &lt;token&gt;</w:t>
       </w:r>
     </w:p>
     <w:p>
@@ -661,131 +483,53 @@
             <w:tcW w:w="10296" w:type="dxa"/>
           </w:tcPr>
           <w:p>
-            <w:proofErr w:type="gramStart"/>
             <w:r>
-              <w:t>start</w:t>
-            </w:r>
-            <w:proofErr w:type="gramEnd"/>
-            <w:r>
-              <w:t xml:space="preserve"> 0</w:t>
-            </w:r>
-          </w:p>
-          <w:p>
-            <w:proofErr w:type="gramStart"/>
-            <w:r>
-              <w:t>start</w:t>
-            </w:r>
-            <w:proofErr w:type="gramEnd"/>
-            <w:r>
-              <w:t xml:space="preserve"> 1</w:t>
+              <w:t>start 0</w:t>
             </w:r>
           </w:p>
           <w:p>
             <w:r>
-              <w:t xml:space="preserve">1 </w:t>
-            </w:r>
-            <w:proofErr w:type="spellStart"/>
-            <w:r>
-              <w:t>create_user</w:t>
-            </w:r>
-            <w:proofErr w:type="spellEnd"/>
-            <w:r>
-              <w:t xml:space="preserve"> a </w:t>
-            </w:r>
-            <w:proofErr w:type="spellStart"/>
-            <w:r>
-              <w:t>apass</w:t>
-            </w:r>
-            <w:proofErr w:type="spellEnd"/>
-          </w:p>
-          <w:p>
-            <w:r>
-              <w:t xml:space="preserve">1 </w:t>
-            </w:r>
-            <w:proofErr w:type="spellStart"/>
-            <w:r>
-              <w:t>create_user</w:t>
-            </w:r>
-            <w:proofErr w:type="spellEnd"/>
-            <w:r>
-              <w:t xml:space="preserve"> b </w:t>
-            </w:r>
-            <w:proofErr w:type="spellStart"/>
-            <w:r>
-              <w:t>bpass</w:t>
-            </w:r>
-            <w:proofErr w:type="spellEnd"/>
-          </w:p>
-          <w:p>
-            <w:r>
-              <w:t xml:space="preserve">1 login a </w:t>
-            </w:r>
-            <w:proofErr w:type="spellStart"/>
-            <w:r>
-              <w:t>apass</w:t>
-            </w:r>
-            <w:proofErr w:type="spellEnd"/>
-          </w:p>
-          <w:p>
-            <w:r>
-              <w:t xml:space="preserve">1 login b </w:t>
-            </w:r>
-            <w:proofErr w:type="spellStart"/>
-            <w:r>
-              <w:t>bpass</w:t>
-            </w:r>
-            <w:proofErr w:type="spellEnd"/>
-          </w:p>
-          <w:p>
-            <w:r>
-              <w:t xml:space="preserve">1 </w:t>
-            </w:r>
-            <w:proofErr w:type="spellStart"/>
-            <w:r>
-              <w:t>add_friend</w:t>
-            </w:r>
-            <w:proofErr w:type="spellEnd"/>
-            <w:r>
-              <w:t xml:space="preserve"> 9561723318 b</w:t>
+              <w:t>start 1</w:t>
             </w:r>
           </w:p>
           <w:p>
             <w:r>
-              <w:t xml:space="preserve">1 </w:t>
-            </w:r>
-            <w:proofErr w:type="spellStart"/>
-            <w:r>
-              <w:t>accept_friend</w:t>
-            </w:r>
-            <w:proofErr w:type="spellEnd"/>
-            <w:r>
-              <w:t xml:space="preserve"> 1583707579 a</w:t>
+              <w:t>1 create_user a apass</w:t>
             </w:r>
           </w:p>
           <w:p>
             <w:r>
-              <w:t xml:space="preserve">1 </w:t>
-            </w:r>
-            <w:proofErr w:type="spellStart"/>
-            <w:r>
-              <w:t>write_message_all</w:t>
-            </w:r>
-            <w:proofErr w:type="spellEnd"/>
-            <w:r>
-              <w:t xml:space="preserve"> 9561723318 hello world</w:t>
+              <w:t>1 create_user b bpass</w:t>
             </w:r>
           </w:p>
           <w:p>
             <w:r>
-              <w:t xml:space="preserve">1 </w:t>
+              <w:t>1 login a apass</w:t>
             </w:r>
-            <w:proofErr w:type="spellStart"/>
+          </w:p>
+          <w:p>
             <w:r>
-              <w:t>read_message_all</w:t>
+              <w:t>1 login b bpass</w:t>
             </w:r>
-            <w:proofErr w:type="spellEnd"/>
+          </w:p>
+          <w:p>
             <w:r>
-              <w:t xml:space="preserve"> 1583707579</w:t>
+              <w:t>1 add_friend 9561723318 b</w:t>
+            </w:r>
+          </w:p>
+          <w:p>
+            <w:r>
+              <w:t>1 accept_friend 1583707579 a</w:t>
+            </w:r>
+          </w:p>
+          <w:p>
+            <w:r>
+              <w:t>1 write_message_all 9561723318 hello world</w:t>
+            </w:r>
+          </w:p>
+          <w:p>
+            <w:r>
+              <w:t>1 read_message_all 1583707579</w:t>
             </w:r>
           </w:p>
         </w:tc>
@@ -818,16 +562,9 @@
           <w:numId w:val="8"/>
         </w:numPr>
       </w:pPr>
-      <w:proofErr w:type="spellStart"/>
-      <w:proofErr w:type="gramStart"/>
-      <w:r>
-        <w:t>create</w:t>
-      </w:r>
-      <w:proofErr w:type="gramEnd"/>
-      <w:r>
-        <w:t>_user</w:t>
-      </w:r>
-      <w:proofErr w:type="spellEnd"/>
+      <w:r>
+        <w:t>create_user</w:t>
+      </w:r>
     </w:p>
     <w:p>
       <w:pPr>
@@ -837,16 +574,9 @@
           <w:numId w:val="8"/>
         </w:numPr>
       </w:pPr>
-      <w:proofErr w:type="spellStart"/>
-      <w:proofErr w:type="gramStart"/>
-      <w:r>
-        <w:t>add</w:t>
-      </w:r>
-      <w:proofErr w:type="gramEnd"/>
-      <w:r>
-        <w:t>_friend</w:t>
-      </w:r>
-      <w:proofErr w:type="spellEnd"/>
+      <w:r>
+        <w:t>add_friend</w:t>
+      </w:r>
     </w:p>
     <w:p>
       <w:pPr>
@@ -856,16 +586,9 @@
           <w:numId w:val="8"/>
         </w:numPr>
       </w:pPr>
-      <w:proofErr w:type="spellStart"/>
-      <w:proofErr w:type="gramStart"/>
-      <w:r>
-        <w:t>accept</w:t>
-      </w:r>
-      <w:proofErr w:type="gramEnd"/>
-      <w:r>
-        <w:t>_friend</w:t>
-      </w:r>
-      <w:proofErr w:type="spellEnd"/>
+      <w:r>
+        <w:t>accept_friend</w:t>
+      </w:r>
     </w:p>
     <w:p>
       <w:pPr>
@@ -875,29 +598,14 @@
           <w:numId w:val="8"/>
         </w:numPr>
       </w:pPr>
-      <w:proofErr w:type="spellStart"/>
-      <w:proofErr w:type="gramStart"/>
-      <w:r>
-        <w:t>write</w:t>
-      </w:r>
-      <w:proofErr w:type="gramEnd"/>
-      <w:r>
-        <w:t>_message_all</w:t>
-      </w:r>
-      <w:proofErr w:type="spellEnd"/>
+      <w:r>
+        <w:t>write_message_all</w:t>
+      </w:r>
     </w:p>
     <w:p/>
     <w:p>
       <w:r>
-        <w:t xml:space="preserve">For the previous example we will have the following </w:t>
-      </w:r>
-      <w:proofErr w:type="spellStart"/>
-      <w:r>
-        <w:t>logfile</w:t>
-      </w:r>
-      <w:proofErr w:type="spellEnd"/>
-      <w:r>
-        <w:t>:</w:t>
+        <w:t>For the previous example we will have the following logfile:</w:t>
       </w:r>
     </w:p>
     <w:p/>
@@ -916,88 +624,28 @@
             <w:tcW w:w="10296" w:type="dxa"/>
           </w:tcPr>
           <w:p>
-            <w:proofErr w:type="spellStart"/>
-            <w:proofErr w:type="gramStart"/>
             <w:r>
-              <w:t>create</w:t>
-            </w:r>
-            <w:proofErr w:type="gramEnd"/>
-            <w:r>
-              <w:t>_user</w:t>
-            </w:r>
-            <w:proofErr w:type="spellEnd"/>
-            <w:r>
-              <w:t xml:space="preserve"> a </w:t>
-            </w:r>
-            <w:proofErr w:type="spellStart"/>
-            <w:r>
-              <w:t>apass</w:t>
-            </w:r>
-            <w:proofErr w:type="spellEnd"/>
-          </w:p>
-          <w:p>
-            <w:proofErr w:type="spellStart"/>
-            <w:proofErr w:type="gramStart"/>
-            <w:r>
-              <w:t>create</w:t>
-            </w:r>
-            <w:proofErr w:type="gramEnd"/>
-            <w:r>
-              <w:t>_user</w:t>
-            </w:r>
-            <w:proofErr w:type="spellEnd"/>
-            <w:r>
-              <w:t xml:space="preserve"> b </w:t>
-            </w:r>
-            <w:proofErr w:type="spellStart"/>
-            <w:r>
-              <w:t>bpass</w:t>
-            </w:r>
-            <w:proofErr w:type="spellEnd"/>
-          </w:p>
-          <w:p>
-            <w:proofErr w:type="spellStart"/>
-            <w:proofErr w:type="gramStart"/>
-            <w:r>
-              <w:t>add</w:t>
-            </w:r>
-            <w:proofErr w:type="gramEnd"/>
-            <w:r>
-              <w:t>_friend</w:t>
-            </w:r>
-            <w:proofErr w:type="spellEnd"/>
-            <w:r>
-              <w:t xml:space="preserve"> a b</w:t>
+              <w:t>create_user a apass</w:t>
             </w:r>
           </w:p>
           <w:p>
-            <w:proofErr w:type="spellStart"/>
-            <w:proofErr w:type="gramStart"/>
             <w:r>
-              <w:t>accept</w:t>
-            </w:r>
-            <w:proofErr w:type="gramEnd"/>
-            <w:r>
-              <w:t>_friend</w:t>
-            </w:r>
-            <w:proofErr w:type="spellEnd"/>
-            <w:r>
-              <w:t xml:space="preserve"> b a</w:t>
+              <w:t>create_user b bpass</w:t>
             </w:r>
           </w:p>
           <w:p>
-            <w:proofErr w:type="spellStart"/>
-            <w:proofErr w:type="gramStart"/>
             <w:r>
-              <w:t>write</w:t>
+              <w:t>add_friend a b</w:t>
             </w:r>
-            <w:proofErr w:type="gramEnd"/>
+          </w:p>
+          <w:p>
             <w:r>
-              <w:t>_message_all</w:t>
+              <w:t>accept_friend b a</w:t>
             </w:r>
-            <w:proofErr w:type="spellEnd"/>
+          </w:p>
+          <w:p>
             <w:r>
-              <w:t xml:space="preserve"> a hello world</w:t>
+              <w:t>write_message_all a hello world</w:t>
             </w:r>
           </w:p>
         </w:tc>
@@ -1006,24 +654,133 @@
     <w:p/>
     <w:p>
       <w:r>
-        <w:t xml:space="preserve">Notice that we omit the token and just use the login for identification purposes. This makes the </w:t>
-      </w:r>
-      <w:proofErr w:type="spellStart"/>
-      <w:r>
-        <w:t>logfile</w:t>
-      </w:r>
-      <w:proofErr w:type="spellEnd"/>
-      <w:r>
-        <w:t xml:space="preserve"> easier to read and don’t compromise security since the operations were already validated before being logged to the disk.</w:t>
-      </w:r>
-      <w:bookmarkStart w:id="0" w:name="_GoBack"/>
-      <w:bookmarkEnd w:id="0"/>
+        <w:t>Notice that we omit the token and just use the login for identification purposes. This makes the logfile easier to read and don’t compromise security since the operations were already validated before being logged to the disk.</w:t>
+      </w:r>
     </w:p>
     <w:p>
       <w:r>
         <w:t>When the server restarts it will execute the operations in the same order as in the log file.</w:t>
       </w:r>
     </w:p>
+    <w:p>
+      <w:pPr>
+        <w:pStyle w:val="Heading2"/>
+      </w:pPr>
+      <w:r>
+        <w:t>Storage System</w:t>
+      </w:r>
+      <w:r>
+        <w:t xml:space="preserve"> Node</w:t>
+      </w:r>
+    </w:p>
+    <w:p>
+      <w:r>
+        <w:t xml:space="preserve">A class called StorageSystemServer implements the storage API. Both the Client and the Server interfaces are implemented by it. </w:t>
+      </w:r>
+    </w:p>
+    <w:p>
+      <w:r>
+        <w:t>The client overrides the executeClientCommand method and handles any inputs from the Manager. It parses the string commands and calls the appropriate methods. The client has two methods to implement each of the functionalities from the Storage System: begin and end. When a new command comes through executeClientCommand, it calls the appropriate begin method. For instance, if the command is a create, it will call beginCreate. When the server terminates executing the create command, it will call endCommand. When the client receives end command, it checks that the server didn’t send any error messages (if it does, the client shows the error message). After checking that there was no error message, the client removes the current command from the command queue and starts executing the next command (if any). In case the command returns any value, like get, then the server will call endGetCommand, and the client will treat that differently. If there is no error, the client will check the parameters returned and print them.</w:t>
+      </w:r>
+    </w:p>
+    <w:p>
+      <w:r>
+        <w:t>The server overrides onMethodCalled. Much in the same way as the client, it parses the received command and calls the appropriate method. Differently from</w:t>
+      </w:r>
+      <w:r>
+        <w:t xml:space="preserve"> the client, the server only has</w:t>
+      </w:r>
+      <w:r>
+        <w:t xml:space="preserve"> one method for each functionality from the Storage System. For instance, for a create command, it calls createFile. Each of the server methods, after they are done executing their respective functionality, they will call endCommand (or endGetCommand) on the client and return to the client any return values or any error found.</w:t>
+      </w:r>
+    </w:p>
+    <w:p>
+      <w:r>
+        <w:t>It is worth of note that the StorageSystemServer inherits from RPCNode and therefore uses the same queue mechanism that is implemented there. In this way, any commands received from onCommand is put in a queue and executed in order, one after the other.</w:t>
+      </w:r>
+    </w:p>
+    <w:p>
+      <w:r>
+        <w:t xml:space="preserve">Also, </w:t>
+      </w:r>
+      <w:r>
+        <w:t>StorageSystemServer overrides onConnectionAborted to deal with timeouts where the server takes too long to responde. When onConnectionAborted is called, a timeout error message is printed, the current command is removed from the queue and the next command in queue begins executing (if any).</w:t>
+      </w:r>
+    </w:p>
+    <w:p>
+      <w:r>
+        <w:t>One example of client server interaction is given below:</w:t>
+      </w:r>
+    </w:p>
+    <w:tbl>
+      <w:tblPr>
+        <w:tblStyle w:val="TableGrid"/>
+        <w:tblW w:w="0" w:type="auto"/>
+        <w:tblLook w:val="04A0" w:firstRow="1" w:lastRow="0" w:firstColumn="1" w:lastColumn="0" w:noHBand="0" w:noVBand="1"/>
+      </w:tblPr>
+      <w:tblGrid>
+        <w:gridCol w:w="10296"/>
+      </w:tblGrid>
+      <w:tr>
+        <w:tc>
+          <w:tcPr>
+            <w:tcW w:w="10296" w:type="dxa"/>
+          </w:tcPr>
+          <w:p>
+            <w:r>
+              <w:t>start 0</w:t>
+            </w:r>
+          </w:p>
+          <w:p>
+            <w:r>
+              <w:t>start 1</w:t>
+            </w:r>
+          </w:p>
+          <w:p>
+            <w:r>
+              <w:t>start 2</w:t>
+            </w:r>
+          </w:p>
+          <w:p>
+            <w:r>
+              <w:t xml:space="preserve">1 </w:t>
+            </w:r>
+            <w:r>
+              <w:t>create 0 exampe.txt</w:t>
+            </w:r>
+          </w:p>
+          <w:p>
+            <w:r>
+              <w:t xml:space="preserve">1 </w:t>
+            </w:r>
+            <w:r>
+              <w:t>put 0 example.txt Example Text</w:t>
+            </w:r>
+          </w:p>
+          <w:p>
+            <w:r>
+              <w:t>2 get 0 example.txt</w:t>
+            </w:r>
+          </w:p>
+          <w:p>
+            <w:r>
+              <w:t>2 append 0 example.txt Continuing the example</w:t>
+            </w:r>
+          </w:p>
+          <w:p>
+            <w:r>
+              <w:t xml:space="preserve">1 </w:t>
+            </w:r>
+            <w:r>
+              <w:t>delete 0 example.txt</w:t>
+            </w:r>
+            <w:bookmarkStart w:id="0" w:name="_GoBack"/>
+            <w:bookmarkEnd w:id="0"/>
+          </w:p>
+        </w:tc>
+      </w:tr>
+    </w:tbl>
+    <w:p/>
     <w:sectPr>
       <w:pgSz w:w="12240" w:h="15840"/>
       <w:pgMar w:top="1440" w:right="1080" w:bottom="1440" w:left="1080" w:header="720" w:footer="720" w:gutter="0"/>
@@ -2092,6 +1849,7 @@
   <w:style w:type="character" w:default="1" w:styleId="DefaultParagraphFont">
     <w:name w:val="Default Paragraph Font"/>
     <w:uiPriority w:val="1"/>
+    <w:semiHidden/>
     <w:unhideWhenUsed/>
   </w:style>
   <w:style w:type="table" w:default="1" w:styleId="TableNormal">
@@ -2464,6 +2222,7 @@
   <w:style w:type="character" w:default="1" w:styleId="DefaultParagraphFont">
     <w:name w:val="Default Paragraph Font"/>
     <w:uiPriority w:val="1"/>
+    <w:semiHidden/>
     <w:unhideWhenUsed/>
   </w:style>
   <w:style w:type="table" w:default="1" w:styleId="TableNormal">

</xml_diff>

<commit_message>
updating writeup with instructions on how to run and compile
</commit_message>
<xml_diff>
--- a/assignment1/writeup.docx
+++ b/assignment1/writeup.docx
@@ -38,8 +38,6 @@
       <w:pPr>
         <w:pStyle w:val="Heading1"/>
       </w:pPr>
-      <w:bookmarkStart w:id="0" w:name="_GoBack"/>
-      <w:bookmarkEnd w:id="0"/>
       <w:r>
         <w:t>First assignment</w:t>
       </w:r>
@@ -164,6 +162,178 @@
         <w:pStyle w:val="Heading2"/>
       </w:pPr>
       <w:r>
+        <w:t>Compiling</w:t>
+      </w:r>
+    </w:p>
+    <w:p>
+      <w:r>
+        <w:t xml:space="preserve">To compile just </w:t>
+      </w:r>
+      <w:proofErr w:type="gramStart"/>
+      <w:r>
+        <w:t>run ./</w:t>
+      </w:r>
+      <w:proofErr w:type="gramEnd"/>
+      <w:r>
+        <w:t>compile.sh like shown below.</w:t>
+      </w:r>
+    </w:p>
+    <w:tbl>
+      <w:tblPr>
+        <w:tblStyle w:val="TableGrid"/>
+        <w:tblW w:w="0" w:type="auto"/>
+        <w:tblLook w:val="04A0" w:firstRow="1" w:lastRow="0" w:firstColumn="1" w:lastColumn="0" w:noHBand="0" w:noVBand="1"/>
+      </w:tblPr>
+      <w:tblGrid>
+        <w:gridCol w:w="10296"/>
+      </w:tblGrid>
+      <w:tr>
+        <w:tc>
+          <w:tcPr>
+            <w:tcW w:w="10296" w:type="dxa"/>
+          </w:tcPr>
+          <w:p>
+            <w:r>
+              <w:t>[</w:t>
+            </w:r>
+            <w:proofErr w:type="gramStart"/>
+            <w:r>
+              <w:t>sergiombp15</w:t>
+            </w:r>
+            <w:proofErr w:type="gramEnd"/>
+            <w:r>
+              <w:t xml:space="preserve"> ~/Documents/</w:t>
+            </w:r>
+            <w:proofErr w:type="spellStart"/>
+            <w:r>
+              <w:t>distributed_systems</w:t>
+            </w:r>
+            <w:proofErr w:type="spellEnd"/>
+            <w:r>
+              <w:t xml:space="preserve">/assignment1] ./compile.sh </w:t>
+            </w:r>
+          </w:p>
+          <w:p>
+            <w:r>
+              <w:t>[</w:t>
+            </w:r>
+            <w:proofErr w:type="gramStart"/>
+            <w:r>
+              <w:t>sergiombp15</w:t>
+            </w:r>
+            <w:proofErr w:type="gramEnd"/>
+            <w:r>
+              <w:t xml:space="preserve"> ~/Documents/</w:t>
+            </w:r>
+            <w:proofErr w:type="spellStart"/>
+            <w:r>
+              <w:t>distributed_systems</w:t>
+            </w:r>
+            <w:proofErr w:type="spellEnd"/>
+            <w:r>
+              <w:t>/assignment1]</w:t>
+            </w:r>
+          </w:p>
+        </w:tc>
+      </w:tr>
+    </w:tbl>
+    <w:p/>
+    <w:p>
+      <w:r>
+        <w:t>If you have any issues make sure that the classes folder exists.</w:t>
+      </w:r>
+    </w:p>
+    <w:p>
+      <w:pPr>
+        <w:pStyle w:val="Heading2"/>
+      </w:pPr>
+    </w:p>
+    <w:p>
+      <w:pPr>
+        <w:pStyle w:val="Heading2"/>
+      </w:pPr>
+      <w:r>
+        <w:t>Running</w:t>
+      </w:r>
+    </w:p>
+    <w:p>
+      <w:r>
+        <w:t>To run just run either:</w:t>
+      </w:r>
+    </w:p>
+    <w:tbl>
+      <w:tblPr>
+        <w:tblStyle w:val="TableGrid"/>
+        <w:tblW w:w="0" w:type="auto"/>
+        <w:tblLook w:val="04A0" w:firstRow="1" w:lastRow="0" w:firstColumn="1" w:lastColumn="0" w:noHBand="0" w:noVBand="1"/>
+      </w:tblPr>
+      <w:tblGrid>
+        <w:gridCol w:w="10296"/>
+      </w:tblGrid>
+      <w:tr>
+        <w:tc>
+          <w:tcPr>
+            <w:tcW w:w="10296" w:type="dxa"/>
+          </w:tcPr>
+          <w:p>
+            <w:proofErr w:type="gramStart"/>
+            <w:r>
+              <w:t>./</w:t>
+            </w:r>
+            <w:proofErr w:type="gramEnd"/>
+            <w:r>
+              <w:t xml:space="preserve">execute.pl -s -n </w:t>
+            </w:r>
+            <w:proofErr w:type="spellStart"/>
+            <w:r>
+              <w:t>node.facebook.FacebookRPCNode</w:t>
+            </w:r>
+            <w:proofErr w:type="spellEnd"/>
+          </w:p>
+        </w:tc>
+      </w:tr>
+    </w:tbl>
+    <w:p>
+      <w:r>
+        <w:t xml:space="preserve">Or </w:t>
+      </w:r>
+    </w:p>
+    <w:p/>
+    <w:tbl>
+      <w:tblPr>
+        <w:tblStyle w:val="TableGrid"/>
+        <w:tblW w:w="0" w:type="auto"/>
+        <w:tblLook w:val="04A0" w:firstRow="1" w:lastRow="0" w:firstColumn="1" w:lastColumn="0" w:noHBand="0" w:noVBand="1"/>
+      </w:tblPr>
+      <w:tblGrid>
+        <w:gridCol w:w="10296"/>
+      </w:tblGrid>
+      <w:tr>
+        <w:tc>
+          <w:tcPr>
+            <w:tcW w:w="10296" w:type="dxa"/>
+          </w:tcPr>
+          <w:p>
+            <w:proofErr w:type="gramStart"/>
+            <w:r>
+              <w:t>./</w:t>
+            </w:r>
+            <w:proofErr w:type="gramEnd"/>
+            <w:r>
+              <w:t>execute.pl -s -n node.storage.StorageSystemServer</w:t>
+            </w:r>
+            <w:bookmarkStart w:id="0" w:name="_GoBack"/>
+            <w:bookmarkEnd w:id="0"/>
+          </w:p>
+        </w:tc>
+      </w:tr>
+    </w:tbl>
+    <w:p/>
+    <w:p>
+      <w:pPr>
+        <w:pStyle w:val="Heading2"/>
+      </w:pPr>
+      <w:r>
         <w:t>Reliable node</w:t>
       </w:r>
     </w:p>
@@ -315,7 +485,6 @@
     </w:p>
     <w:p>
       <w:r>
-        <w:lastRenderedPageBreak/>
         <w:t>Each field contains 32 bits for simplicity. We also decided to include the from/to in the packet for debugging purposes (With the current framework we didn’t explicitly needed those fields). The Package Type can be of the following 4 types:</w:t>
       </w:r>
     </w:p>
@@ -1385,6 +1554,7 @@
         </w:tc>
       </w:tr>
     </w:tbl>
+    <w:p/>
     <w:p/>
     <w:sectPr>
       <w:pgSz w:w="12240" w:h="15840"/>

</xml_diff>

<commit_message>
Fixed message ordering problem caused by timeouts
Packets now carry the smallest sequence number that hasn't
been ACKd or aborted by the sender. Upon receiving a packet,
the receiver delivers all packets up to
        min(current_sequence, minimum_sequence),
skipping the holes in between. The holes are caused by packets
that have been dropped due to timeouts.

With this change, there is no need to reset a connection due
to timeouts. Business goes on as usual.

These changes are NOT covered in the doc, since we're not delivering
this change as part of assignment 1 (officially), as it is past
the due date.
</commit_message>
<xml_diff>
--- a/assignment1/writeup.docx
+++ b/assignment1/writeup.docx
@@ -1,6 +1,6 @@
 
 <file path=word/document.xml><?xml version="1.0" encoding="utf-8"?>
-<w:document xmlns:wpc="http://schemas.microsoft.com/office/word/2010/wordprocessingCanvas" xmlns:mo="http://schemas.microsoft.com/office/mac/office/2008/main" xmlns:mc="http://schemas.openxmlformats.org/markup-compatibility/2006" xmlns:mv="urn:schemas-microsoft-com:mac:vml" xmlns:o="urn:schemas-microsoft-com:office:office" xmlns:r="http://schemas.openxmlformats.org/officeDocument/2006/relationships" xmlns:m="http://schemas.openxmlformats.org/officeDocument/2006/math" xmlns:v="urn:schemas-microsoft-com:vml" xmlns:wp14="http://schemas.microsoft.com/office/word/2010/wordprocessingDrawing" xmlns:wp="http://schemas.openxmlformats.org/drawingml/2006/wordprocessingDrawing" xmlns:w10="urn:schemas-microsoft-com:office:word" xmlns:w="http://schemas.openxmlformats.org/wordprocessingml/2006/main" xmlns:w14="http://schemas.microsoft.com/office/word/2010/wordml" xmlns:wpg="http://schemas.microsoft.com/office/word/2010/wordprocessingGroup" xmlns:wpi="http://schemas.microsoft.com/office/word/2010/wordprocessingInk" xmlns:wne="http://schemas.microsoft.com/office/word/2006/wordml" xmlns:wps="http://schemas.microsoft.com/office/word/2010/wordprocessingShape" mc:Ignorable="w14 wp14">
+<w:document xmlns:wpc="http://schemas.microsoft.com/office/word/2010/wordprocessingCanvas" xmlns:mc="http://schemas.openxmlformats.org/markup-compatibility/2006" xmlns:o="urn:schemas-microsoft-com:office:office" xmlns:r="http://schemas.openxmlformats.org/officeDocument/2006/relationships" xmlns:m="http://schemas.openxmlformats.org/officeDocument/2006/math" xmlns:v="urn:schemas-microsoft-com:vml" xmlns:wp14="http://schemas.microsoft.com/office/word/2010/wordprocessingDrawing" xmlns:wp="http://schemas.openxmlformats.org/drawingml/2006/wordprocessingDrawing" xmlns:w10="urn:schemas-microsoft-com:office:word" xmlns:w="http://schemas.openxmlformats.org/wordprocessingml/2006/main" xmlns:w14="http://schemas.microsoft.com/office/word/2010/wordml" xmlns:wpg="http://schemas.microsoft.com/office/word/2010/wordprocessingGroup" xmlns:wpi="http://schemas.microsoft.com/office/word/2010/wordprocessingInk" xmlns:wne="http://schemas.microsoft.com/office/word/2006/wordml" xmlns:wps="http://schemas.microsoft.com/office/word/2010/wordprocessingShape" mc:Ignorable="w14 wp14">
   <w:body>
     <w:p>
       <w:r>
@@ -10,36 +10,42 @@
         <w:t>Team members:</w:t>
       </w:r>
       <w:r>
-        <w:t xml:space="preserve"> Luciano </w:t>
-      </w:r>
-      <w:proofErr w:type="spellStart"/>
-      <w:r>
-        <w:t>Mandryk</w:t>
-      </w:r>
-      <w:proofErr w:type="spellEnd"/>
-      <w:r>
-        <w:t xml:space="preserve">, </w:t>
-      </w:r>
-      <w:proofErr w:type="spellStart"/>
-      <w:r>
-        <w:t>Livar</w:t>
-      </w:r>
-      <w:proofErr w:type="spellEnd"/>
-      <w:r>
-        <w:t xml:space="preserve"> Cunha, Sergio Clemente </w:t>
-      </w:r>
-      <w:proofErr w:type="spellStart"/>
-      <w:r>
-        <w:t>Filho</w:t>
-      </w:r>
-      <w:proofErr w:type="spellEnd"/>
+        <w:t xml:space="preserve"> </w:t>
+      </w:r>
+    </w:p>
+    <w:p>
+      <w:pPr>
+        <w:pStyle w:val="NoSpacing"/>
+      </w:pPr>
+      <w:r>
+        <w:t xml:space="preserve">Luciano Mandryk </w:t>
+      </w:r>
+    </w:p>
+    <w:p>
+      <w:pPr>
+        <w:pStyle w:val="NoSpacing"/>
+      </w:pPr>
+      <w:r>
+        <w:t xml:space="preserve">Livar Cunha </w:t>
+      </w:r>
+    </w:p>
+    <w:p>
+      <w:pPr>
+        <w:pStyle w:val="NoSpacing"/>
+      </w:pPr>
+      <w:r>
+        <w:t>Sergio Clemente Filho</w:t>
+      </w:r>
     </w:p>
     <w:p>
       <w:pPr>
         <w:pStyle w:val="Heading1"/>
       </w:pPr>
       <w:r>
-        <w:t>First assignment</w:t>
+        <w:t xml:space="preserve">First </w:t>
+      </w:r>
+      <w:r>
+        <w:t>assignment</w:t>
       </w:r>
     </w:p>
     <w:p>
@@ -79,7 +85,16 @@
     </w:p>
     <w:p>
       <w:r>
-        <w:t>The diagram can be seen below:</w:t>
+        <w:t xml:space="preserve">A high-level </w:t>
+      </w:r>
+      <w:r>
+        <w:t xml:space="preserve">diagram </w:t>
+      </w:r>
+      <w:r>
+        <w:t xml:space="preserve">of class organization is shown </w:t>
+      </w:r>
+      <w:r>
+        <w:t>below:</w:t>
       </w:r>
     </w:p>
     <w:p>
@@ -167,40 +182,41 @@
     </w:p>
     <w:p>
       <w:r>
-        <w:t xml:space="preserve">To compile just </w:t>
+        <w:t>To compile</w:t>
+      </w:r>
+      <w:r>
+        <w:t xml:space="preserve">, </w:t>
+      </w:r>
+      <w:r>
+        <w:t>run ./compile.sh</w:t>
+      </w:r>
+      <w:r>
+        <w:t xml:space="preserve"> from the command line</w:t>
+      </w:r>
+      <w:r>
+        <w:t>.</w:t>
+      </w:r>
+    </w:p>
+    <w:p>
+      <w:r>
+        <w:t xml:space="preserve">If you have any issues make sure </w:t>
+      </w:r>
+      <w:r>
+        <w:t xml:space="preserve">that you have execute permissions on compile.sh and </w:t>
+      </w:r>
+      <w:r>
+        <w:t xml:space="preserve">that </w:t>
       </w:r>
       <w:proofErr w:type="gramStart"/>
       <w:r>
-        <w:t>run ./</w:t>
+        <w:t xml:space="preserve">the </w:t>
+      </w:r>
+      <w:r>
+        <w:t>./</w:t>
       </w:r>
       <w:proofErr w:type="gramEnd"/>
       <w:r>
-        <w:t>compile.sh</w:t>
-      </w:r>
-      <w:r>
-        <w:t xml:space="preserve"> from the command line</w:t>
-      </w:r>
-      <w:r>
-        <w:t>.</w:t>
-      </w:r>
-    </w:p>
-    <w:p>
-      <w:r>
-        <w:t xml:space="preserve">If you have any issues make sure </w:t>
-      </w:r>
-      <w:r>
-        <w:t xml:space="preserve">that you have execute permissions on compile.sh and </w:t>
-      </w:r>
-      <w:r>
-        <w:t xml:space="preserve">that the </w:t>
-      </w:r>
-      <w:proofErr w:type="gramStart"/>
-      <w:r>
-        <w:t>classes</w:t>
-      </w:r>
-      <w:proofErr w:type="gramEnd"/>
-      <w:r>
-        <w:t xml:space="preserve"> folder exists.</w:t>
+        <w:t>classes folder exists.</w:t>
       </w:r>
     </w:p>
     <w:p>
@@ -212,8 +228,25 @@
       </w:r>
     </w:p>
     <w:p>
-      <w:r>
-        <w:t>To run just run either:</w:t>
+      <w:pPr>
+        <w:pStyle w:val="NoSpacing"/>
+      </w:pPr>
+      <w:r>
+        <w:t>To run</w:t>
+      </w:r>
+      <w:r>
+        <w:t xml:space="preserve"> the Facebook </w:t>
+      </w:r>
+      <w:proofErr w:type="spellStart"/>
+      <w:r>
+        <w:t>RPCnode</w:t>
+      </w:r>
+      <w:proofErr w:type="spellEnd"/>
+      <w:r>
+        <w:t>, execute the command below</w:t>
+      </w:r>
+      <w:r>
+        <w:t>:</w:t>
       </w:r>
     </w:p>
     <w:tbl>
@@ -231,13 +264,8 @@
             <w:tcW w:w="10296" w:type="dxa"/>
           </w:tcPr>
           <w:p>
-            <w:proofErr w:type="gramStart"/>
-            <w:r>
-              <w:t>./</w:t>
-            </w:r>
-            <w:proofErr w:type="gramEnd"/>
-            <w:r>
-              <w:t xml:space="preserve">execute.pl -s -n </w:t>
+            <w:r>
+              <w:t xml:space="preserve">./execute.pl -s -n </w:t>
             </w:r>
             <w:proofErr w:type="spellStart"/>
             <w:r>
@@ -249,16 +277,16 @@
       </w:tr>
     </w:tbl>
     <w:p>
-      <w:r>
-        <w:t xml:space="preserve">For running the Facebook RPC node </w:t>
-      </w:r>
-      <w:proofErr w:type="gramStart"/>
-      <w:r>
-        <w:t>Or</w:t>
-      </w:r>
-      <w:proofErr w:type="gramEnd"/>
-      <w:r>
-        <w:t xml:space="preserve"> </w:t>
+      <w:pPr>
+        <w:pStyle w:val="NoSpacing"/>
+      </w:pPr>
+    </w:p>
+    <w:p>
+      <w:pPr>
+        <w:pStyle w:val="NoSpacing"/>
+      </w:pPr>
+      <w:r>
+        <w:t>To run the Storage Server node, execute the command below:</w:t>
       </w:r>
     </w:p>
     <w:tbl>
@@ -276,21 +304,26 @@
             <w:tcW w:w="10296" w:type="dxa"/>
           </w:tcPr>
           <w:p>
-            <w:proofErr w:type="gramStart"/>
-            <w:r>
-              <w:t>./</w:t>
-            </w:r>
-            <w:proofErr w:type="gramEnd"/>
-            <w:r>
-              <w:t>execute.pl -s -n node.storage.StorageSystemServer</w:t>
-            </w:r>
+            <w:r>
+              <w:t xml:space="preserve">./execute.pl -s -n </w:t>
+            </w:r>
+            <w:proofErr w:type="spellStart"/>
+            <w:r>
+              <w:t>node.storage.StorageSystemServer</w:t>
+            </w:r>
+            <w:proofErr w:type="spellEnd"/>
           </w:p>
         </w:tc>
       </w:tr>
     </w:tbl>
-    <w:p>
-      <w:r>
-        <w:t>To run the storage system server</w:t>
+    <w:p/>
+    <w:p>
+      <w:pPr>
+        <w:pStyle w:val="Heading1"/>
+      </w:pPr>
+      <w:r>
+        <w:lastRenderedPageBreak/>
+        <w:t>Design details:</w:t>
       </w:r>
     </w:p>
     <w:p>
@@ -300,13 +333,16 @@
       <w:r>
         <w:t>Reliable node</w:t>
       </w:r>
-      <w:r>
-        <w:t xml:space="preserve"> (Inner details)</w:t>
-      </w:r>
-    </w:p>
-    <w:p>
-      <w:r>
-        <w:t>The two most important methods are:</w:t>
+    </w:p>
+    <w:p>
+      <w:r>
+        <w:t xml:space="preserve">The two most important methods </w:t>
+      </w:r>
+      <w:r>
+        <w:t xml:space="preserve">in this class </w:t>
+      </w:r>
+      <w:r>
+        <w:t>are:</w:t>
       </w:r>
     </w:p>
     <w:p>
@@ -320,15 +356,14 @@
       <w:proofErr w:type="spellStart"/>
       <w:proofErr w:type="gramStart"/>
       <w:r>
-        <w:lastRenderedPageBreak/>
         <w:t>sendReliableMessage</w:t>
       </w:r>
       <w:proofErr w:type="spellEnd"/>
+      <w:r>
+        <w:t>(</w:t>
+      </w:r>
+      <w:proofErr w:type="spellStart"/>
       <w:proofErr w:type="gramEnd"/>
-      <w:r>
-        <w:t>(</w:t>
-      </w:r>
-      <w:proofErr w:type="spellStart"/>
       <w:r>
         <w:t>int</w:t>
       </w:r>
@@ -354,12 +389,10 @@
         </w:numPr>
       </w:pPr>
       <w:proofErr w:type="spellStart"/>
-      <w:proofErr w:type="gramStart"/>
       <w:r>
         <w:t>onReliableMessageReceived</w:t>
       </w:r>
       <w:proofErr w:type="spellEnd"/>
-      <w:proofErr w:type="gramEnd"/>
       <w:r>
         <w:t>(</w:t>
       </w:r>
@@ -374,7 +407,13 @@
     </w:p>
     <w:p>
       <w:r>
-        <w:t>The package format is given below</w:t>
+        <w:t>The pack</w:t>
+      </w:r>
+      <w:r>
+        <w:t>et</w:t>
+      </w:r>
+      <w:r>
+        <w:t xml:space="preserve"> format is given below</w:t>
       </w:r>
       <w:r>
         <w:t>:</w:t>
@@ -413,7 +452,13 @@
         </w:numPr>
       </w:pPr>
       <w:r>
-        <w:t xml:space="preserve">Package Type (unknown=0, data=1, </w:t>
+        <w:t>Pack</w:t>
+      </w:r>
+      <w:r>
+        <w:t>et</w:t>
+      </w:r>
+      <w:r>
+        <w:t xml:space="preserve"> Type (unknown=0, data=1, </w:t>
       </w:r>
       <w:proofErr w:type="spellStart"/>
       <w:r>
@@ -453,7 +498,32 @@
     </w:p>
     <w:p>
       <w:r>
-        <w:t>Each field contains 32 bits for simplicity. We also decided to include the from/to in the packet for debugging purposes (With the current framework we didn’t explicitly needed those fields). The Package Type can be of the following 4 types:</w:t>
+        <w:t xml:space="preserve">Each field contains 32 bits for simplicity. We also decided to include </w:t>
+      </w:r>
+      <w:proofErr w:type="gramStart"/>
+      <w:r>
+        <w:t>the from</w:t>
+      </w:r>
+      <w:proofErr w:type="gramEnd"/>
+      <w:r>
+        <w:t>/to in the packet for debugging purposes (</w:t>
+      </w:r>
+      <w:r>
+        <w:t>w</w:t>
+      </w:r>
+      <w:r>
+        <w:t xml:space="preserve">ith the current framework we didn’t explicitly needed those fields). </w:t>
+      </w:r>
+    </w:p>
+    <w:p>
+      <w:r>
+        <w:t>The Pack</w:t>
+      </w:r>
+      <w:r>
+        <w:t>et</w:t>
+      </w:r>
+      <w:r>
+        <w:t xml:space="preserve"> Type can be of the following 4 types:</w:t>
       </w:r>
     </w:p>
     <w:p>
@@ -477,6 +547,14 @@
       </w:r>
       <w:proofErr w:type="spellStart"/>
       <w:r>
+        <w:t>syn</w:t>
+      </w:r>
+      <w:proofErr w:type="spellEnd"/>
+      <w:r>
+        <w:t>/</w:t>
+      </w:r>
+      <w:proofErr w:type="spellStart"/>
+      <w:r>
         <w:t>ack</w:t>
       </w:r>
       <w:proofErr w:type="spellEnd"/>
@@ -485,6 +563,17 @@
       </w:r>
       <w:proofErr w:type="spellStart"/>
       <w:r>
+        <w:t>ack</w:t>
+      </w:r>
+      <w:proofErr w:type="spellEnd"/>
+      <w:r>
+        <w:t xml:space="preserve">). </w:t>
+      </w:r>
+      <w:r>
+        <w:t xml:space="preserve">There is no need for the </w:t>
+      </w:r>
+      <w:proofErr w:type="spellStart"/>
+      <w:r>
         <w:t>syn</w:t>
       </w:r>
       <w:proofErr w:type="spellEnd"/>
@@ -497,40 +586,37 @@
       </w:r>
       <w:proofErr w:type="spellEnd"/>
       <w:r>
-        <w:t xml:space="preserve">). </w:t>
-      </w:r>
-      <w:r>
-        <w:t xml:space="preserve">There is no need for the last </w:t>
-      </w:r>
-      <w:proofErr w:type="spellStart"/>
-      <w:r>
-        <w:t>syn</w:t>
-      </w:r>
-      <w:proofErr w:type="spellEnd"/>
-      <w:r>
-        <w:t>/</w:t>
-      </w:r>
-      <w:proofErr w:type="spellStart"/>
-      <w:r>
-        <w:t>ack</w:t>
-      </w:r>
-      <w:proofErr w:type="spellEnd"/>
-      <w:r>
         <w:t xml:space="preserve"> </w:t>
       </w:r>
       <w:r>
-        <w:t xml:space="preserve">since the connection is </w:t>
-      </w:r>
-      <w:proofErr w:type="spellStart"/>
-      <w:r>
-        <w:t>stabilish</w:t>
-      </w:r>
-      <w:r>
-        <w:t>ed</w:t>
-      </w:r>
-      <w:proofErr w:type="spellEnd"/>
-      <w:r>
-        <w:t xml:space="preserve"> on each direction. </w:t>
+        <w:t xml:space="preserve">since </w:t>
+      </w:r>
+      <w:r>
+        <w:t xml:space="preserve">a different </w:t>
+      </w:r>
+      <w:r>
+        <w:t xml:space="preserve">connection is </w:t>
+      </w:r>
+      <w:r>
+        <w:t>e</w:t>
+      </w:r>
+      <w:r>
+        <w:t>stablish</w:t>
+      </w:r>
+      <w:r>
+        <w:t xml:space="preserve">ed </w:t>
+      </w:r>
+      <w:r>
+        <w:t xml:space="preserve">independently </w:t>
+      </w:r>
+      <w:r>
+        <w:t>i</w:t>
+      </w:r>
+      <w:r>
+        <w:t>n each direction</w:t>
+      </w:r>
+      <w:r>
+        <w:t xml:space="preserve"> (i.e. two-way communication requires two connections), as our main design goal was to keep the protocol simple. </w:t>
       </w:r>
       <w:r>
         <w:t>We have the connection establishment for mainly handling crashes, 2 scenarios are explained below:</w:t>
@@ -545,7 +631,34 @@
         </w:numPr>
       </w:pPr>
       <w:r>
-        <w:t>We can detect stale packets when a node crashes (For example, the client sent packet A and B, A was received, then the server crashed. Then when the server restarts it can detect that B was a packet from the previous session)</w:t>
+        <w:t>We can detect stale packets when a node crashes</w:t>
+      </w:r>
+      <w:r>
+        <w:t>. As an example</w:t>
+      </w:r>
+      <w:r>
+        <w:t xml:space="preserve">, </w:t>
+      </w:r>
+      <w:r>
+        <w:t xml:space="preserve">assume the </w:t>
+      </w:r>
+      <w:r>
+        <w:t xml:space="preserve">client sent packet A and B, A was received, then the server crashed. </w:t>
+      </w:r>
+      <w:r>
+        <w:t>W</w:t>
+      </w:r>
+      <w:r>
+        <w:t>hen the server restarts</w:t>
+      </w:r>
+      <w:r>
+        <w:t>,</w:t>
+      </w:r>
+      <w:r>
+        <w:t xml:space="preserve"> it can detect that B was a p</w:t>
+      </w:r>
+      <w:r>
+        <w:t>acket from the previous connection because it doesn’t have information related to the connection ID mentioned in B;</w:t>
       </w:r>
     </w:p>
     <w:p>
@@ -557,7 +670,31 @@
         </w:numPr>
       </w:pPr>
       <w:r>
-        <w:t>We can notify the client that a given connection doesn’t exist so it can reset</w:t>
+        <w:t>Upon receiving a packet from a stale connection w</w:t>
+      </w:r>
+      <w:r>
+        <w:t xml:space="preserve">e can notify the client that </w:t>
+      </w:r>
+      <w:r>
+        <w:t>the</w:t>
+      </w:r>
+      <w:r>
+        <w:t xml:space="preserve"> given connection </w:t>
+      </w:r>
+      <w:r>
+        <w:t>was lost,</w:t>
+      </w:r>
+      <w:r>
+        <w:t xml:space="preserve"> so </w:t>
+      </w:r>
+      <w:r>
+        <w:t>the client</w:t>
+      </w:r>
+      <w:r>
+        <w:t xml:space="preserve"> can reset</w:t>
+      </w:r>
+      <w:r>
+        <w:t xml:space="preserve"> its state and establish a new connection.</w:t>
       </w:r>
     </w:p>
     <w:p>
@@ -577,7 +714,25 @@
         <w:t xml:space="preserve">: For each either Data or Connect packet, an ACK is sent. If an ACK is not received within 3 clocks, the packet is retransmitted. </w:t>
       </w:r>
       <w:r>
-        <w:t>The timer increases next time to 6, then 9. Which after that the connection will abort (</w:t>
+        <w:t>We maintain a timer that increases with each retransmission, from 3</w:t>
+      </w:r>
+      <w:r>
+        <w:t xml:space="preserve"> to 6, then 9</w:t>
+      </w:r>
+      <w:r>
+        <w:t xml:space="preserve"> (maximum timeout can be easily configured)</w:t>
+      </w:r>
+      <w:r>
+        <w:t xml:space="preserve">. </w:t>
+      </w:r>
+      <w:r>
+        <w:t>Upon reaching the maximum timeout,</w:t>
+      </w:r>
+      <w:r>
+        <w:t xml:space="preserve"> the connection will abort</w:t>
+      </w:r>
+      <w:r>
+        <w:t xml:space="preserve">: </w:t>
       </w:r>
       <w:proofErr w:type="spellStart"/>
       <w:proofErr w:type="gramStart"/>
@@ -607,7 +762,7 @@
         <w:t>()</w:t>
       </w:r>
       <w:r>
-        <w:t>)</w:t>
+        <w:t>.</w:t>
       </w:r>
     </w:p>
     <w:p>
@@ -622,7 +777,13 @@
         <w:t>Data</w:t>
       </w:r>
       <w:r>
-        <w:t>: For each user packet, a Data packet is sent. We are not handling if a packet doesn’t fit in a MTU (Maximum transmit unit)</w:t>
+        <w:t xml:space="preserve">: For each user packet, a Data packet is sent. </w:t>
+      </w:r>
+      <w:r>
+        <w:t xml:space="preserve">We assume that the packet contents fit the </w:t>
+      </w:r>
+      <w:r>
+        <w:t>MTU (Maximum transmit unit)</w:t>
       </w:r>
       <w:r>
         <w:t xml:space="preserve">. </w:t>
@@ -698,6 +859,12 @@
       </w:r>
     </w:p>
     <w:p>
+      <w:r>
+        <w:lastRenderedPageBreak/>
+        <w:t>Each data packet is individually acknowledged and kept on a queue. The session state tracks which sequence number should be delivered next, and as soon as the packet with that sequence number is received, it and all other in-order packets are delivered to the upper layer.</w:t>
+      </w:r>
+    </w:p>
+    <w:p>
       <w:pPr>
         <w:pStyle w:val="Heading2"/>
       </w:pPr>
@@ -715,7 +882,13 @@
       </w:r>
       <w:proofErr w:type="spellEnd"/>
       <w:r>
-        <w:t xml:space="preserve"> server is a </w:t>
+        <w:t xml:space="preserve"> server is </w:t>
+      </w:r>
+      <w:r>
+        <w:t>of type</w:t>
+      </w:r>
+      <w:r>
+        <w:t xml:space="preserve"> </w:t>
       </w:r>
       <w:proofErr w:type="spellStart"/>
       <w:r>
@@ -725,11 +898,9 @@
       <w:r>
         <w:t xml:space="preserve"> and implements the following </w:t>
       </w:r>
-      <w:proofErr w:type="spellStart"/>
-      <w:r>
-        <w:t>rpc</w:t>
-      </w:r>
-      <w:proofErr w:type="spellEnd"/>
+      <w:r>
+        <w:t>RPC</w:t>
+      </w:r>
       <w:r>
         <w:t xml:space="preserve"> calls:</w:t>
       </w:r>
@@ -743,13 +914,8 @@
         </w:numPr>
       </w:pPr>
       <w:proofErr w:type="spellStart"/>
-      <w:proofErr w:type="gramStart"/>
-      <w:r>
-        <w:t>create</w:t>
-      </w:r>
-      <w:proofErr w:type="gramEnd"/>
-      <w:r>
-        <w:t>_user</w:t>
+      <w:r>
+        <w:t>create_user</w:t>
       </w:r>
       <w:proofErr w:type="spellEnd"/>
       <w:r>
@@ -764,13 +930,8 @@
           <w:numId w:val="7"/>
         </w:numPr>
       </w:pPr>
-      <w:proofErr w:type="gramStart"/>
-      <w:r>
-        <w:t>login</w:t>
-      </w:r>
-      <w:proofErr w:type="gramEnd"/>
-      <w:r>
-        <w:t xml:space="preserve"> &lt;login&gt; &lt;password&gt;</w:t>
+      <w:r>
+        <w:t>login &lt;login&gt; &lt;password&gt;</w:t>
       </w:r>
     </w:p>
     <w:p>
@@ -781,13 +942,8 @@
           <w:numId w:val="7"/>
         </w:numPr>
       </w:pPr>
-      <w:proofErr w:type="gramStart"/>
-      <w:r>
-        <w:t>logout</w:t>
-      </w:r>
-      <w:proofErr w:type="gramEnd"/>
-      <w:r>
-        <w:t xml:space="preserve"> &lt;token&gt;</w:t>
+      <w:r>
+        <w:t>logout &lt;token&gt;</w:t>
       </w:r>
     </w:p>
     <w:p>
@@ -799,13 +955,8 @@
         </w:numPr>
       </w:pPr>
       <w:proofErr w:type="spellStart"/>
-      <w:proofErr w:type="gramStart"/>
-      <w:r>
-        <w:t>add</w:t>
-      </w:r>
-      <w:proofErr w:type="gramEnd"/>
-      <w:r>
-        <w:t>_friend</w:t>
+      <w:r>
+        <w:t>add_friend</w:t>
       </w:r>
       <w:proofErr w:type="spellEnd"/>
       <w:r>
@@ -829,13 +980,8 @@
         </w:numPr>
       </w:pPr>
       <w:proofErr w:type="spellStart"/>
-      <w:proofErr w:type="gramStart"/>
-      <w:r>
-        <w:t>accept</w:t>
-      </w:r>
-      <w:proofErr w:type="gramEnd"/>
-      <w:r>
-        <w:t>_friend</w:t>
+      <w:r>
+        <w:t>accept_friend</w:t>
       </w:r>
       <w:proofErr w:type="spellEnd"/>
       <w:r>
@@ -859,13 +1005,8 @@
         </w:numPr>
       </w:pPr>
       <w:proofErr w:type="spellStart"/>
-      <w:proofErr w:type="gramStart"/>
-      <w:r>
-        <w:t>write</w:t>
-      </w:r>
-      <w:proofErr w:type="gramEnd"/>
-      <w:r>
-        <w:t>_message_all</w:t>
+      <w:r>
+        <w:t>write_message_all</w:t>
       </w:r>
       <w:proofErr w:type="spellEnd"/>
       <w:r>
@@ -881,45 +1022,124 @@
         </w:numPr>
       </w:pPr>
       <w:proofErr w:type="spellStart"/>
+      <w:r>
+        <w:t>read_message_all</w:t>
+      </w:r>
+      <w:proofErr w:type="spellEnd"/>
+      <w:r>
+        <w:t xml:space="preserve"> &lt;token&gt;</w:t>
+      </w:r>
+    </w:p>
+    <w:p>
+      <w:r>
+        <w:t>The “login” operation (</w:t>
+      </w:r>
+      <w:r>
+        <w:t>#2</w:t>
+      </w:r>
+      <w:r>
+        <w:t xml:space="preserve"> above)</w:t>
+      </w:r>
+      <w:r>
+        <w:t xml:space="preserve"> returns the token of the user session and is used in the other operations (</w:t>
+      </w:r>
+      <w:r>
+        <w:t>#</w:t>
+      </w:r>
+      <w:r>
+        <w:t>3,</w:t>
+      </w:r>
+      <w:r>
+        <w:t xml:space="preserve"> #</w:t>
+      </w:r>
+      <w:r>
+        <w:t>4,</w:t>
+      </w:r>
+      <w:r>
+        <w:t xml:space="preserve"> #</w:t>
+      </w:r>
+      <w:r>
+        <w:t>5,</w:t>
+      </w:r>
+      <w:r>
+        <w:t xml:space="preserve"> #</w:t>
+      </w:r>
+      <w:r>
+        <w:t>6,</w:t>
+      </w:r>
+      <w:r>
+        <w:t xml:space="preserve"> </w:t>
+      </w:r>
       <w:proofErr w:type="gramStart"/>
       <w:r>
-        <w:t>read</w:t>
+        <w:t>#</w:t>
       </w:r>
       <w:proofErr w:type="gramEnd"/>
       <w:r>
-        <w:t>_message_all</w:t>
-      </w:r>
-      <w:proofErr w:type="spellEnd"/>
-      <w:r>
-        <w:t xml:space="preserve"> &lt;token&gt;</w:t>
-      </w:r>
-    </w:p>
-    <w:p>
-      <w:r>
-        <w:t>Operation #2 returns the token of the user session and is used in the other operations (3,4,5,6,7).</w:t>
-      </w:r>
-      <w:r>
-        <w:t xml:space="preserve"> The operation #7 returns all read messages in the format:</w:t>
-      </w:r>
-    </w:p>
-    <w:p>
+        <w:t>7).</w:t>
+      </w:r>
+      <w:r>
+        <w:t xml:space="preserve"> </w:t>
+      </w:r>
+      <w:r>
+        <w:t>The “</w:t>
+      </w:r>
+      <w:proofErr w:type="spellStart"/>
+      <w:r>
+        <w:t>read_message_all</w:t>
+      </w:r>
+      <w:proofErr w:type="spellEnd"/>
+      <w:r>
+        <w:t>” op</w:t>
+      </w:r>
+      <w:r>
+        <w:t xml:space="preserve">eration </w:t>
+      </w:r>
+      <w:r>
+        <w:t>(</w:t>
+      </w:r>
+      <w:r>
+        <w:t>#7</w:t>
+      </w:r>
+      <w:r>
+        <w:t>)</w:t>
+      </w:r>
+      <w:r>
+        <w:t xml:space="preserve"> returns all </w:t>
+      </w:r>
+      <w:r>
+        <w:t xml:space="preserve">previously written </w:t>
+      </w:r>
+      <w:r>
+        <w:t>messages in the format:</w:t>
+      </w:r>
+    </w:p>
+    <w:p>
+      <w:pPr>
+        <w:pStyle w:val="NoSpacing"/>
+      </w:pPr>
       <w:r>
         <w:t>From: &lt;from&gt;</w:t>
       </w:r>
     </w:p>
     <w:p>
+      <w:pPr>
+        <w:pStyle w:val="NoSpacing"/>
+      </w:pPr>
       <w:r>
         <w:t>Content: &lt;message&gt;</w:t>
       </w:r>
     </w:p>
-    <w:p>
-      <w:r>
-        <w:t>Etc.</w:t>
-      </w:r>
-    </w:p>
-    <w:p>
-      <w:r>
-        <w:t>One example of client server interaction is given below:</w:t>
+    <w:p/>
+    <w:p>
+      <w:r>
+        <w:t>One example of client</w:t>
+      </w:r>
+      <w:r>
+        <w:t>/</w:t>
+      </w:r>
+      <w:r>
+        <w:t>server interaction is given below:</w:t>
       </w:r>
     </w:p>
     <w:tbl>
@@ -937,23 +1157,13 @@
             <w:tcW w:w="10296" w:type="dxa"/>
           </w:tcPr>
           <w:p>
-            <w:proofErr w:type="gramStart"/>
-            <w:r>
-              <w:t>start</w:t>
-            </w:r>
-            <w:proofErr w:type="gramEnd"/>
-            <w:r>
-              <w:t xml:space="preserve"> 0</w:t>
+            <w:r>
+              <w:t>start 0</w:t>
             </w:r>
           </w:p>
           <w:p>
-            <w:proofErr w:type="gramStart"/>
-            <w:r>
-              <w:t>start</w:t>
-            </w:r>
-            <w:proofErr w:type="gramEnd"/>
-            <w:r>
-              <w:t xml:space="preserve"> 1</w:t>
+            <w:r>
+              <w:t>start 1</w:t>
             </w:r>
           </w:p>
           <w:p>
@@ -966,7 +1176,18 @@
             </w:r>
             <w:proofErr w:type="spellEnd"/>
             <w:r>
-              <w:t xml:space="preserve"> a </w:t>
+              <w:t xml:space="preserve"> </w:t>
+            </w:r>
+            <w:proofErr w:type="spellStart"/>
+            <w:r>
+              <w:t>a</w:t>
+            </w:r>
+            <w:r>
+              <w:t>lice</w:t>
+            </w:r>
+            <w:proofErr w:type="spellEnd"/>
+            <w:r>
+              <w:t xml:space="preserve"> </w:t>
             </w:r>
             <w:proofErr w:type="spellStart"/>
             <w:r>
@@ -984,7 +1205,13 @@
             </w:r>
             <w:proofErr w:type="spellEnd"/>
             <w:r>
-              <w:t xml:space="preserve"> b </w:t>
+              <w:t xml:space="preserve"> b</w:t>
+            </w:r>
+            <w:r>
+              <w:t>ob</w:t>
+            </w:r>
+            <w:r>
+              <w:t xml:space="preserve"> </w:t>
             </w:r>
             <w:proofErr w:type="spellStart"/>
             <w:r>
@@ -994,7 +1221,18 @@
           </w:p>
           <w:p>
             <w:r>
-              <w:t xml:space="preserve">1 login a </w:t>
+              <w:t xml:space="preserve">1 login </w:t>
+            </w:r>
+            <w:proofErr w:type="spellStart"/>
+            <w:r>
+              <w:t>a</w:t>
+            </w:r>
+            <w:r>
+              <w:t>lice</w:t>
+            </w:r>
+            <w:proofErr w:type="spellEnd"/>
+            <w:r>
+              <w:t xml:space="preserve"> </w:t>
             </w:r>
             <w:proofErr w:type="spellStart"/>
             <w:r>
@@ -1004,7 +1242,13 @@
           </w:p>
           <w:p>
             <w:r>
-              <w:t xml:space="preserve">1 login b </w:t>
+              <w:t>1 login b</w:t>
+            </w:r>
+            <w:r>
+              <w:t>ob</w:t>
+            </w:r>
+            <w:r>
+              <w:t xml:space="preserve"> </w:t>
             </w:r>
             <w:proofErr w:type="spellStart"/>
             <w:r>
@@ -1024,6 +1268,9 @@
             <w:r>
               <w:t xml:space="preserve"> 9561723318 b</w:t>
             </w:r>
+            <w:r>
+              <w:t>ob</w:t>
+            </w:r>
           </w:p>
           <w:p>
             <w:r>
@@ -1035,8 +1282,16 @@
             </w:r>
             <w:proofErr w:type="spellEnd"/>
             <w:r>
-              <w:t xml:space="preserve"> 1583707579 a</w:t>
-            </w:r>
+              <w:t xml:space="preserve"> 1583707579 </w:t>
+            </w:r>
+            <w:proofErr w:type="spellStart"/>
+            <w:r>
+              <w:t>a</w:t>
+            </w:r>
+            <w:r>
+              <w:t>lice</w:t>
+            </w:r>
+            <w:proofErr w:type="spellEnd"/>
           </w:p>
           <w:p>
             <w:r>
@@ -1089,13 +1344,14 @@
     </w:p>
     <w:p>
       <w:r>
+        <w:t xml:space="preserve">Each successfully executed command is stored in a persistent log file. </w:t>
+      </w:r>
+      <w:r>
         <w:t xml:space="preserve">For the previous example, </w:t>
       </w:r>
       <w:r>
         <w:t>the log file will look like:</w:t>
       </w:r>
-      <w:bookmarkStart w:id="0" w:name="_GoBack"/>
-      <w:bookmarkEnd w:id="0"/>
     </w:p>
     <w:tbl>
       <w:tblPr>
@@ -1113,17 +1369,23 @@
           </w:tcPr>
           <w:p>
             <w:proofErr w:type="spellStart"/>
-            <w:proofErr w:type="gramStart"/>
-            <w:r>
-              <w:t>create</w:t>
-            </w:r>
-            <w:proofErr w:type="gramEnd"/>
-            <w:r>
-              <w:t>_user</w:t>
+            <w:r>
+              <w:t>create_user</w:t>
             </w:r>
             <w:proofErr w:type="spellEnd"/>
             <w:r>
-              <w:t xml:space="preserve"> a </w:t>
+              <w:t xml:space="preserve"> </w:t>
+            </w:r>
+            <w:proofErr w:type="spellStart"/>
+            <w:r>
+              <w:t>a</w:t>
+            </w:r>
+            <w:r>
+              <w:t>lice</w:t>
+            </w:r>
+            <w:proofErr w:type="spellEnd"/>
+            <w:r>
+              <w:t xml:space="preserve"> </w:t>
             </w:r>
             <w:proofErr w:type="spellStart"/>
             <w:r>
@@ -1133,17 +1395,18 @@
           </w:p>
           <w:p>
             <w:proofErr w:type="spellStart"/>
-            <w:proofErr w:type="gramStart"/>
-            <w:r>
-              <w:t>create</w:t>
-            </w:r>
-            <w:proofErr w:type="gramEnd"/>
-            <w:r>
-              <w:t>_user</w:t>
+            <w:r>
+              <w:t>create_user</w:t>
             </w:r>
             <w:proofErr w:type="spellEnd"/>
             <w:r>
-              <w:t xml:space="preserve"> b </w:t>
+              <w:t xml:space="preserve"> b</w:t>
+            </w:r>
+            <w:r>
+              <w:t>ob</w:t>
+            </w:r>
+            <w:r>
+              <w:t xml:space="preserve"> </w:t>
             </w:r>
             <w:proofErr w:type="spellStart"/>
             <w:r>
@@ -1153,47 +1416,72 @@
           </w:p>
           <w:p>
             <w:proofErr w:type="spellStart"/>
-            <w:proofErr w:type="gramStart"/>
-            <w:r>
-              <w:t>add</w:t>
-            </w:r>
-            <w:proofErr w:type="gramEnd"/>
-            <w:r>
-              <w:t>_friend</w:t>
+            <w:r>
+              <w:lastRenderedPageBreak/>
+              <w:t>add_friend</w:t>
             </w:r>
             <w:proofErr w:type="spellEnd"/>
             <w:r>
-              <w:t xml:space="preserve"> a b</w:t>
+              <w:t xml:space="preserve"> </w:t>
+            </w:r>
+            <w:proofErr w:type="spellStart"/>
+            <w:r>
+              <w:t>a</w:t>
+            </w:r>
+            <w:r>
+              <w:t>lice</w:t>
+            </w:r>
+            <w:proofErr w:type="spellEnd"/>
+            <w:r>
+              <w:t xml:space="preserve"> b</w:t>
+            </w:r>
+            <w:r>
+              <w:t>ob</w:t>
             </w:r>
           </w:p>
           <w:p>
             <w:proofErr w:type="spellStart"/>
-            <w:proofErr w:type="gramStart"/>
-            <w:r>
-              <w:t>accept</w:t>
-            </w:r>
-            <w:proofErr w:type="gramEnd"/>
-            <w:r>
-              <w:t>_friend</w:t>
+            <w:r>
+              <w:t>accept_friend</w:t>
             </w:r>
             <w:proofErr w:type="spellEnd"/>
             <w:r>
-              <w:t xml:space="preserve"> b a</w:t>
-            </w:r>
+              <w:t xml:space="preserve"> b</w:t>
+            </w:r>
+            <w:r>
+              <w:t>ob</w:t>
+            </w:r>
+            <w:r>
+              <w:t xml:space="preserve"> </w:t>
+            </w:r>
+            <w:proofErr w:type="spellStart"/>
+            <w:r>
+              <w:t>a</w:t>
+            </w:r>
+            <w:r>
+              <w:t>lice</w:t>
+            </w:r>
+            <w:proofErr w:type="spellEnd"/>
           </w:p>
           <w:p>
             <w:proofErr w:type="spellStart"/>
-            <w:proofErr w:type="gramStart"/>
-            <w:r>
-              <w:t>write</w:t>
-            </w:r>
-            <w:proofErr w:type="gramEnd"/>
-            <w:r>
-              <w:t>_message_all</w:t>
+            <w:r>
+              <w:t>write_message_all</w:t>
             </w:r>
             <w:proofErr w:type="spellEnd"/>
             <w:r>
-              <w:t xml:space="preserve"> a hello world</w:t>
+              <w:t xml:space="preserve"> </w:t>
+            </w:r>
+            <w:proofErr w:type="spellStart"/>
+            <w:r>
+              <w:t>a</w:t>
+            </w:r>
+            <w:r>
+              <w:t>lice</w:t>
+            </w:r>
+            <w:proofErr w:type="spellEnd"/>
+            <w:r>
+              <w:t xml:space="preserve"> hello world</w:t>
             </w:r>
           </w:p>
         </w:tc>
@@ -1210,12 +1498,36 @@
       </w:r>
       <w:proofErr w:type="spellEnd"/>
       <w:r>
-        <w:t xml:space="preserve"> easier to read and don’t compromise security since the operations were already validated before being logged to the disk.</w:t>
-      </w:r>
-    </w:p>
-    <w:p>
-      <w:r>
-        <w:t>When the server restarts it will execute the operations in the same order as in the log file.</w:t>
+        <w:t xml:space="preserve"> easier to read and do</w:t>
+      </w:r>
+      <w:r>
+        <w:t>es</w:t>
+      </w:r>
+      <w:r>
+        <w:t>n’t compromise security since the operations were already validated before being logged to the disk.</w:t>
+      </w:r>
+    </w:p>
+    <w:p>
+      <w:r>
+        <w:t>When the server restarts</w:t>
+      </w:r>
+      <w:r>
+        <w:t>,</w:t>
+      </w:r>
+      <w:r>
+        <w:t xml:space="preserve"> it </w:t>
+      </w:r>
+      <w:r>
+        <w:t xml:space="preserve">traverses the log file and </w:t>
+      </w:r>
+      <w:r>
+        <w:t>execute</w:t>
+      </w:r>
+      <w:r>
+        <w:t>s</w:t>
+      </w:r>
+      <w:r>
+        <w:t xml:space="preserve"> the operations in the same order as in the log.</w:t>
       </w:r>
     </w:p>
     <w:p>
@@ -1249,7 +1561,31 @@
       </w:r>
       <w:proofErr w:type="spellEnd"/>
       <w:r>
-        <w:t xml:space="preserve"> method and handles any inputs from the Manager. It parses the string commands and calls the appropriate methods. The client has two methods to implement each of the functionalities from the Storage System: begin and end. When a new command comes through </w:t>
+        <w:t xml:space="preserve"> method and handles any inputs from the Manager. It parses the string commands and calls the appropriate methods. The client has two methods to implemen</w:t>
+      </w:r>
+      <w:r>
+        <w:t xml:space="preserve">t each of the functionalities of </w:t>
+      </w:r>
+      <w:r>
+        <w:t xml:space="preserve">the Storage System: </w:t>
+      </w:r>
+      <w:r>
+        <w:rPr>
+          <w:i/>
+        </w:rPr>
+        <w:t>begin</w:t>
+      </w:r>
+      <w:r>
+        <w:t xml:space="preserve"> and </w:t>
+      </w:r>
+      <w:r>
+        <w:rPr>
+          <w:i/>
+        </w:rPr>
+        <w:t>end</w:t>
+      </w:r>
+      <w:r>
+        <w:t xml:space="preserve">. When a new command comes through </w:t>
       </w:r>
       <w:proofErr w:type="spellStart"/>
       <w:r>
@@ -1257,26 +1593,51 @@
       </w:r>
       <w:proofErr w:type="spellEnd"/>
       <w:r>
-        <w:t xml:space="preserve">, it calls the appropriate begin method. For instance, if the command is </w:t>
-      </w:r>
-      <w:proofErr w:type="gramStart"/>
-      <w:r>
-        <w:t>a create</w:t>
-      </w:r>
-      <w:proofErr w:type="gramEnd"/>
+        <w:t xml:space="preserve">, it calls the appropriate </w:t>
+      </w:r>
+      <w:r>
+        <w:rPr>
+          <w:i/>
+        </w:rPr>
+        <w:t>begin</w:t>
+      </w:r>
+      <w:r>
+        <w:t xml:space="preserve"> method. For instance, if the command is </w:t>
+      </w:r>
+      <w:r>
+        <w:rPr>
+          <w:i/>
+        </w:rPr>
+        <w:t>create</w:t>
+      </w:r>
       <w:r>
         <w:t xml:space="preserve">, it will call </w:t>
       </w:r>
       <w:proofErr w:type="spellStart"/>
       <w:r>
+        <w:rPr>
+          <w:i/>
+        </w:rPr>
         <w:t>beginCreate</w:t>
       </w:r>
       <w:proofErr w:type="spellEnd"/>
       <w:r>
-        <w:t xml:space="preserve">. When the server terminates executing the create command, it will call </w:t>
-      </w:r>
-      <w:proofErr w:type="spellStart"/>
-      <w:r>
+        <w:t xml:space="preserve">. When the server terminates executing the </w:t>
+      </w:r>
+      <w:r>
+        <w:rPr>
+          <w:i/>
+        </w:rPr>
+        <w:t>create</w:t>
+      </w:r>
+      <w:r>
+        <w:t xml:space="preserve"> command, it will call </w:t>
+      </w:r>
+      <w:proofErr w:type="spellStart"/>
+      <w:r>
+        <w:rPr>
+          <w:i/>
+        </w:rPr>
         <w:t>endCommand</w:t>
       </w:r>
       <w:proofErr w:type="spellEnd"/>
@@ -1285,6 +1646,9 @@
       </w:r>
       <w:proofErr w:type="spellStart"/>
       <w:r>
+        <w:rPr>
+          <w:i/>
+        </w:rPr>
         <w:t>endGetCommand</w:t>
       </w:r>
       <w:proofErr w:type="spellEnd"/>
@@ -1302,18 +1666,28 @@
       </w:r>
       <w:proofErr w:type="spellEnd"/>
       <w:r>
-        <w:t xml:space="preserve">. Much in the same way as the client, it parses the received command and calls the appropriate method. Differently from the client, the server only has one method </w:t>
-      </w:r>
-      <w:proofErr w:type="gramStart"/>
-      <w:r>
-        <w:t>for each functionality</w:t>
-      </w:r>
-      <w:proofErr w:type="gramEnd"/>
-      <w:r>
-        <w:t xml:space="preserve"> from the Storage System. For instance, for a create command, it calls </w:t>
-      </w:r>
-      <w:proofErr w:type="spellStart"/>
-      <w:r>
+        <w:t xml:space="preserve">. Much in the same way as the client, it parses the received command and calls the appropriate method. Differently from the client, the server only has one method for each </w:t>
+      </w:r>
+      <w:r>
+        <w:t xml:space="preserve">feature provided by </w:t>
+      </w:r>
+      <w:r>
+        <w:t xml:space="preserve">the Storage System. For instance, for a </w:t>
+      </w:r>
+      <w:r>
+        <w:rPr>
+          <w:i/>
+        </w:rPr>
+        <w:t>create</w:t>
+      </w:r>
+      <w:r>
+        <w:t xml:space="preserve"> command, it calls </w:t>
+      </w:r>
+      <w:proofErr w:type="spellStart"/>
+      <w:r>
+        <w:rPr>
+          <w:i/>
+        </w:rPr>
         <w:t>createFile</w:t>
       </w:r>
       <w:proofErr w:type="spellEnd"/>
@@ -1322,6 +1696,9 @@
       </w:r>
       <w:proofErr w:type="spellStart"/>
       <w:r>
+        <w:rPr>
+          <w:i/>
+        </w:rPr>
         <w:t>endCommand</w:t>
       </w:r>
       <w:proofErr w:type="spellEnd"/>
@@ -1330,6 +1707,9 @@
       </w:r>
       <w:proofErr w:type="spellStart"/>
       <w:r>
+        <w:rPr>
+          <w:i/>
+        </w:rPr>
         <w:t>endGetCommand</w:t>
       </w:r>
       <w:proofErr w:type="spellEnd"/>
@@ -1384,15 +1764,7 @@
       </w:r>
       <w:proofErr w:type="spellEnd"/>
       <w:r>
-        <w:t xml:space="preserve"> to deal with timeouts where the server takes too long to </w:t>
-      </w:r>
-      <w:proofErr w:type="spellStart"/>
-      <w:r>
-        <w:t>responde</w:t>
-      </w:r>
-      <w:proofErr w:type="spellEnd"/>
-      <w:r>
-        <w:t xml:space="preserve">. When </w:t>
+        <w:t xml:space="preserve"> to deal with timeouts where the server takes too long to respond. When </w:t>
       </w:r>
       <w:proofErr w:type="spellStart"/>
       <w:r>
@@ -1423,33 +1795,19 @@
             <w:tcW w:w="10296" w:type="dxa"/>
           </w:tcPr>
           <w:p>
-            <w:proofErr w:type="gramStart"/>
-            <w:r>
-              <w:t>start</w:t>
-            </w:r>
-            <w:proofErr w:type="gramEnd"/>
-            <w:r>
-              <w:t xml:space="preserve"> 0</w:t>
+            <w:r>
+              <w:lastRenderedPageBreak/>
+              <w:t>start 0</w:t>
             </w:r>
           </w:p>
           <w:p>
-            <w:proofErr w:type="gramStart"/>
-            <w:r>
-              <w:t>start</w:t>
-            </w:r>
-            <w:proofErr w:type="gramEnd"/>
-            <w:r>
-              <w:t xml:space="preserve"> 1</w:t>
+            <w:r>
+              <w:t>start 1</w:t>
             </w:r>
           </w:p>
           <w:p>
-            <w:proofErr w:type="gramStart"/>
-            <w:r>
-              <w:t>start</w:t>
-            </w:r>
-            <w:proofErr w:type="gramEnd"/>
-            <w:r>
-              <w:t xml:space="preserve"> 2</w:t>
+            <w:r>
+              <w:t>start 2</w:t>
             </w:r>
           </w:p>
           <w:p>
@@ -1481,7 +1839,10 @@
       </w:tr>
     </w:tbl>
     <w:p/>
-    <w:p/>
+    <w:p>
+      <w:bookmarkStart w:id="0" w:name="_GoBack"/>
+      <w:bookmarkEnd w:id="0"/>
+    </w:p>
     <w:sectPr>
       <w:pgSz w:w="12240" w:h="15840"/>
       <w:pgMar w:top="1440" w:right="1080" w:bottom="1440" w:left="1080" w:header="720" w:footer="720" w:gutter="0"/>
@@ -1492,7 +1853,7 @@
 </file>
 
 <file path=word/numbering.xml><?xml version="1.0" encoding="utf-8"?>
-<w:numbering xmlns:wpc="http://schemas.microsoft.com/office/word/2010/wordprocessingCanvas" xmlns:mo="http://schemas.microsoft.com/office/mac/office/2008/main" xmlns:mc="http://schemas.openxmlformats.org/markup-compatibility/2006" xmlns:mv="urn:schemas-microsoft-com:mac:vml" xmlns:o="urn:schemas-microsoft-com:office:office" xmlns:r="http://schemas.openxmlformats.org/officeDocument/2006/relationships" xmlns:m="http://schemas.openxmlformats.org/officeDocument/2006/math" xmlns:v="urn:schemas-microsoft-com:vml" xmlns:wp14="http://schemas.microsoft.com/office/word/2010/wordprocessingDrawing" xmlns:wp="http://schemas.openxmlformats.org/drawingml/2006/wordprocessingDrawing" xmlns:w10="urn:schemas-microsoft-com:office:word" xmlns:w="http://schemas.openxmlformats.org/wordprocessingml/2006/main" xmlns:w14="http://schemas.microsoft.com/office/word/2010/wordml" xmlns:wpg="http://schemas.microsoft.com/office/word/2010/wordprocessingGroup" xmlns:wpi="http://schemas.microsoft.com/office/word/2010/wordprocessingInk" xmlns:wne="http://schemas.microsoft.com/office/word/2006/wordml" xmlns:wps="http://schemas.microsoft.com/office/word/2010/wordprocessingShape" mc:Ignorable="w14 wp14">
+<w:numbering xmlns:wpc="http://schemas.microsoft.com/office/word/2010/wordprocessingCanvas" xmlns:mc="http://schemas.openxmlformats.org/markup-compatibility/2006" xmlns:o="urn:schemas-microsoft-com:office:office" xmlns:r="http://schemas.openxmlformats.org/officeDocument/2006/relationships" xmlns:m="http://schemas.openxmlformats.org/officeDocument/2006/math" xmlns:v="urn:schemas-microsoft-com:vml" xmlns:wp14="http://schemas.microsoft.com/office/word/2010/wordprocessingDrawing" xmlns:wp="http://schemas.openxmlformats.org/drawingml/2006/wordprocessingDrawing" xmlns:w10="urn:schemas-microsoft-com:office:word" xmlns:w="http://schemas.openxmlformats.org/wordprocessingml/2006/main" xmlns:w14="http://schemas.microsoft.com/office/word/2010/wordml" xmlns:wpg="http://schemas.microsoft.com/office/word/2010/wordprocessingGroup" xmlns:wpi="http://schemas.microsoft.com/office/word/2010/wordprocessingInk" xmlns:wne="http://schemas.microsoft.com/office/word/2006/wordml" xmlns:wps="http://schemas.microsoft.com/office/word/2010/wordprocessingShape" mc:Ignorable="w14 wp14">
   <w:abstractNum w:abstractNumId="0">
     <w:nsid w:val="1068268E"/>
     <w:multiLevelType w:val="hybridMultilevel"/>
@@ -2331,7 +2692,7 @@
       </w:pPr>
     </w:pPrDefault>
   </w:docDefaults>
-  <w:latentStyles w:defLockedState="0" w:defUIPriority="99" w:defSemiHidden="1" w:defUnhideWhenUsed="1" w:defQFormat="0" w:count="276">
+  <w:latentStyles w:defLockedState="0" w:defUIPriority="99" w:defSemiHidden="1" w:defUnhideWhenUsed="1" w:defQFormat="0" w:count="267">
     <w:lsdException w:name="Normal" w:semiHidden="0" w:uiPriority="0" w:unhideWhenUsed="0" w:qFormat="1"/>
     <w:lsdException w:name="heading 1" w:semiHidden="0" w:uiPriority="9" w:unhideWhenUsed="0" w:qFormat="1"/>
     <w:lsdException w:name="heading 2" w:uiPriority="9" w:qFormat="1"/>
@@ -2684,11 +3045,23 @@
       <w:color w:val="4F81BD" w:themeColor="accent1"/>
     </w:rPr>
   </w:style>
+  <w:style w:type="paragraph" w:styleId="NoSpacing">
+    <w:name w:val="No Spacing"/>
+    <w:uiPriority w:val="1"/>
+    <w:qFormat/>
+    <w:rsid w:val="006917BA"/>
+    <w:pPr>
+      <w:spacing w:after="0"/>
+    </w:pPr>
+    <w:rPr>
+      <w:rFonts w:asciiTheme="majorHAnsi" w:hAnsiTheme="majorHAnsi"/>
+    </w:rPr>
+  </w:style>
 </w:styles>
 </file>
 
 <file path=word/stylesWithEffects.xml><?xml version="1.0" encoding="utf-8"?>
-<w:styles xmlns:wpc="http://schemas.microsoft.com/office/word/2010/wordprocessingCanvas" xmlns:mo="http://schemas.microsoft.com/office/mac/office/2008/main" xmlns:mc="http://schemas.openxmlformats.org/markup-compatibility/2006" xmlns:mv="urn:schemas-microsoft-com:mac:vml" xmlns:o="urn:schemas-microsoft-com:office:office" xmlns:r="http://schemas.openxmlformats.org/officeDocument/2006/relationships" xmlns:m="http://schemas.openxmlformats.org/officeDocument/2006/math" xmlns:v="urn:schemas-microsoft-com:vml" xmlns:wp14="http://schemas.microsoft.com/office/word/2010/wordprocessingDrawing" xmlns:wp="http://schemas.openxmlformats.org/drawingml/2006/wordprocessingDrawing" xmlns:w10="urn:schemas-microsoft-com:office:word" xmlns:w="http://schemas.openxmlformats.org/wordprocessingml/2006/main" xmlns:w14="http://schemas.microsoft.com/office/word/2010/wordml" xmlns:wpg="http://schemas.microsoft.com/office/word/2010/wordprocessingGroup" xmlns:wpi="http://schemas.microsoft.com/office/word/2010/wordprocessingInk" xmlns:wne="http://schemas.microsoft.com/office/word/2006/wordml" xmlns:wps="http://schemas.microsoft.com/office/word/2010/wordprocessingShape" mc:Ignorable="w14 wp14">
+<w:styles xmlns:wpc="http://schemas.microsoft.com/office/word/2010/wordprocessingCanvas" xmlns:mc="http://schemas.openxmlformats.org/markup-compatibility/2006" xmlns:o="urn:schemas-microsoft-com:office:office" xmlns:r="http://schemas.openxmlformats.org/officeDocument/2006/relationships" xmlns:m="http://schemas.openxmlformats.org/officeDocument/2006/math" xmlns:v="urn:schemas-microsoft-com:vml" xmlns:wp14="http://schemas.microsoft.com/office/word/2010/wordprocessingDrawing" xmlns:wp="http://schemas.openxmlformats.org/drawingml/2006/wordprocessingDrawing" xmlns:w10="urn:schemas-microsoft-com:office:word" xmlns:w="http://schemas.openxmlformats.org/wordprocessingml/2006/main" xmlns:w14="http://schemas.microsoft.com/office/word/2010/wordml" xmlns:wpg="http://schemas.microsoft.com/office/word/2010/wordprocessingGroup" xmlns:wpi="http://schemas.microsoft.com/office/word/2010/wordprocessingInk" xmlns:wne="http://schemas.microsoft.com/office/word/2006/wordml" xmlns:wps="http://schemas.microsoft.com/office/word/2010/wordprocessingShape" mc:Ignorable="w14 wp14">
   <w:docDefaults>
     <w:rPrDefault>
       <w:rPr>
@@ -2704,7 +3077,7 @@
       </w:pPr>
     </w:pPrDefault>
   </w:docDefaults>
-  <w:latentStyles w:defLockedState="0" w:defUIPriority="99" w:defSemiHidden="1" w:defUnhideWhenUsed="1" w:defQFormat="0" w:count="276">
+  <w:latentStyles w:defLockedState="0" w:defUIPriority="99" w:defSemiHidden="1" w:defUnhideWhenUsed="1" w:defQFormat="0" w:count="267">
     <w:lsdException w:name="Normal" w:semiHidden="0" w:uiPriority="0" w:unhideWhenUsed="0" w:qFormat="1"/>
     <w:lsdException w:name="heading 1" w:semiHidden="0" w:uiPriority="9" w:unhideWhenUsed="0" w:qFormat="1"/>
     <w:lsdException w:name="heading 2" w:uiPriority="9" w:qFormat="1"/>
@@ -3057,6 +3430,18 @@
       <w:color w:val="4F81BD" w:themeColor="accent1"/>
     </w:rPr>
   </w:style>
+  <w:style w:type="paragraph" w:styleId="NoSpacing">
+    <w:name w:val="No Spacing"/>
+    <w:uiPriority w:val="1"/>
+    <w:qFormat/>
+    <w:rsid w:val="006917BA"/>
+    <w:pPr>
+      <w:spacing w:after="0"/>
+    </w:pPr>
+    <w:rPr>
+      <w:rFonts w:asciiTheme="majorHAnsi" w:hAnsiTheme="majorHAnsi"/>
+    </w:rPr>
+  </w:style>
 </w:styles>
 </file>
 

</xml_diff>